<commit_message>
Final Update on 26July2024
</commit_message>
<xml_diff>
--- a/gitcheatcode.docx
+++ b/gitcheatcode.docx
@@ -26,7 +26,21 @@
           <w:lang w:val="en-US"/>
         </w:rPr>
         <w:br/>
-        <w:t>git version 2.45.2.windows.1</w:t>
+        <w:t>git version 2.45.</w:t>
+      </w:r>
+      <w:proofErr w:type="gramStart"/>
+      <w:r>
+        <w:rPr>
+          <w:lang w:val="en-US"/>
+        </w:rPr>
+        <w:t>2.windows</w:t>
+      </w:r>
+      <w:proofErr w:type="gramEnd"/>
+      <w:r>
+        <w:rPr>
+          <w:lang w:val="en-US"/>
+        </w:rPr>
+        <w:t>.1</w:t>
       </w:r>
     </w:p>
     <w:p>
@@ -83,6 +97,7 @@
         <w:t xml:space="preserve">Git config –global </w:t>
       </w:r>
       <w:proofErr w:type="spellStart"/>
+      <w:proofErr w:type="gramStart"/>
       <w:r>
         <w:rPr>
           <w:b/>
@@ -92,6 +107,7 @@
         <w:t>user.email</w:t>
       </w:r>
       <w:proofErr w:type="spellEnd"/>
+      <w:proofErr w:type="gramEnd"/>
       <w:r>
         <w:rPr>
           <w:b/>
@@ -325,21 +341,49 @@
         <w:rPr>
           <w:lang w:val="en-US"/>
         </w:rPr>
-        <w:t>(*-add all files in the folder, . – add all files in the present working directory, -filename – adds files to staging area)</w:t>
-      </w:r>
-    </w:p>
-    <w:p>
-      <w:pPr>
-        <w:pStyle w:val="ListParagraph"/>
-        <w:rPr>
-          <w:lang w:val="en-US"/>
-        </w:rPr>
-      </w:pPr>
-      <w:r>
-        <w:rPr>
-          <w:lang w:val="en-US"/>
-        </w:rPr>
-        <w:t xml:space="preserve">add the local untracked files to staging area(temporary area) from which it can be </w:t>
+        <w:t>(*-add all files in the folder</w:t>
+      </w:r>
+      <w:proofErr w:type="gramStart"/>
+      <w:r>
+        <w:rPr>
+          <w:lang w:val="en-US"/>
+        </w:rPr>
+        <w:t>, .</w:t>
+      </w:r>
+      <w:proofErr w:type="gramEnd"/>
+      <w:r>
+        <w:rPr>
+          <w:lang w:val="en-US"/>
+        </w:rPr>
+        <w:t xml:space="preserve"> – add all files in the present working directory, -filename – adds files to staging area)</w:t>
+      </w:r>
+    </w:p>
+    <w:p>
+      <w:pPr>
+        <w:pStyle w:val="ListParagraph"/>
+        <w:rPr>
+          <w:lang w:val="en-US"/>
+        </w:rPr>
+      </w:pPr>
+      <w:r>
+        <w:rPr>
+          <w:lang w:val="en-US"/>
+        </w:rPr>
+        <w:t xml:space="preserve">add the local untracked files to staging </w:t>
+      </w:r>
+      <w:proofErr w:type="gramStart"/>
+      <w:r>
+        <w:rPr>
+          <w:lang w:val="en-US"/>
+        </w:rPr>
+        <w:t>area(</w:t>
+      </w:r>
+      <w:proofErr w:type="gramEnd"/>
+      <w:r>
+        <w:rPr>
+          <w:lang w:val="en-US"/>
+        </w:rPr>
+        <w:t xml:space="preserve">temporary area) from which it can be </w:t>
       </w:r>
       <w:proofErr w:type="spellStart"/>
       <w:r>
@@ -613,7 +657,25 @@
           <w:bCs/>
           <w:lang w:val="en-US"/>
         </w:rPr>
-        <w:t>Used to commit all the files and folders in staging area to .git folder, so that a version will be maintained.</w:t>
+        <w:t xml:space="preserve">Used to commit all the files and folders in staging area </w:t>
+      </w:r>
+      <w:proofErr w:type="gramStart"/>
+      <w:r>
+        <w:rPr>
+          <w:b/>
+          <w:bCs/>
+          <w:lang w:val="en-US"/>
+        </w:rPr>
+        <w:t>to .git</w:t>
+      </w:r>
+      <w:proofErr w:type="gramEnd"/>
+      <w:r>
+        <w:rPr>
+          <w:b/>
+          <w:bCs/>
+          <w:lang w:val="en-US"/>
+        </w:rPr>
+        <w:t xml:space="preserve"> folder, so that a version will be maintained.</w:t>
       </w:r>
     </w:p>
     <w:p>
@@ -756,7 +818,16 @@
           <w:bCs/>
           <w:lang w:val="en-US"/>
         </w:rPr>
-        <w:t xml:space="preserve"> user.name=”</w:t>
+        <w:t xml:space="preserve"> user.name</w:t>
+      </w:r>
+      <w:proofErr w:type="gramStart"/>
+      <w:r>
+        <w:rPr>
+          <w:b/>
+          <w:bCs/>
+          <w:lang w:val="en-US"/>
+        </w:rPr>
+        <w:t>=”</w:t>
       </w:r>
       <w:proofErr w:type="spellStart"/>
       <w:r>
@@ -768,6 +839,7 @@
         <w:t>jamesdevbie</w:t>
       </w:r>
       <w:proofErr w:type="spellEnd"/>
+      <w:proofErr w:type="gramEnd"/>
       <w:r>
         <w:rPr>
           <w:b/>
@@ -816,7 +888,25 @@
           <w:bCs/>
           <w:lang w:val="en-US"/>
         </w:rPr>
-        <w:t xml:space="preserve"> user.email=</w:t>
+        <w:t xml:space="preserve"> </w:t>
+      </w:r>
+      <w:proofErr w:type="gramStart"/>
+      <w:r>
+        <w:rPr>
+          <w:b/>
+          <w:bCs/>
+          <w:lang w:val="en-US"/>
+        </w:rPr>
+        <w:t>user.email</w:t>
+      </w:r>
+      <w:proofErr w:type="gramEnd"/>
+      <w:r>
+        <w:rPr>
+          <w:b/>
+          <w:bCs/>
+          <w:lang w:val="en-US"/>
+        </w:rPr>
+        <w:t>=</w:t>
       </w:r>
       <w:hyperlink r:id="rId12" w:history="1">
         <w:r>
@@ -930,22 +1020,41 @@
           <w:bCs/>
           <w:lang w:val="en-US"/>
         </w:rPr>
-        <w:t>git branch -M main : used to rename the current branch</w:t>
-      </w:r>
-    </w:p>
-    <w:p>
-      <w:pPr>
-        <w:pStyle w:val="ListParagraph"/>
-        <w:rPr>
-          <w:b/>
-          <w:bCs/>
-          <w:lang w:val="en-US"/>
-        </w:rPr>
-      </w:pPr>
-      <w:r>
-        <w:rPr>
-          <w:b/>
-          <w:bCs/>
+        <w:t xml:space="preserve">git branch -M </w:t>
+      </w:r>
+      <w:proofErr w:type="gramStart"/>
+      <w:r>
+        <w:rPr>
+          <w:b/>
+          <w:bCs/>
+          <w:lang w:val="en-US"/>
+        </w:rPr>
+        <w:t>main :</w:t>
+      </w:r>
+      <w:proofErr w:type="gramEnd"/>
+      <w:r>
+        <w:rPr>
+          <w:b/>
+          <w:bCs/>
+          <w:lang w:val="en-US"/>
+        </w:rPr>
+        <w:t xml:space="preserve"> used to rename the current branch</w:t>
+      </w:r>
+    </w:p>
+    <w:p>
+      <w:pPr>
+        <w:pStyle w:val="ListParagraph"/>
+        <w:rPr>
+          <w:b/>
+          <w:bCs/>
+          <w:lang w:val="en-US"/>
+        </w:rPr>
+      </w:pPr>
+      <w:r>
+        <w:rPr>
+          <w:b/>
+          <w:bCs/>
+          <w:noProof/>
           <w:lang w:val="en-US"/>
         </w:rPr>
         <w:drawing>
@@ -1016,6 +1125,7 @@
         <w:rPr>
           <w:b/>
           <w:bCs/>
+          <w:noProof/>
           <w:lang w:val="en-US"/>
         </w:rPr>
         <w:drawing>
@@ -1086,6 +1196,7 @@
         <w:rPr>
           <w:b/>
           <w:bCs/>
+          <w:noProof/>
           <w:lang w:val="en-US"/>
         </w:rPr>
         <w:drawing>
@@ -1251,6 +1362,7 @@
         <w:rPr>
           <w:b/>
           <w:bCs/>
+          <w:noProof/>
           <w:lang w:val="en-US"/>
         </w:rPr>
         <w:drawing>
@@ -1313,6 +1425,7 @@
         <w:rPr>
           <w:b/>
           <w:bCs/>
+          <w:noProof/>
           <w:lang w:val="en-US"/>
         </w:rPr>
         <w:drawing>
@@ -1452,6 +1565,7 @@
         <w:rPr>
           <w:b/>
           <w:bCs/>
+          <w:noProof/>
           <w:lang w:val="en-US"/>
         </w:rPr>
         <w:drawing>
@@ -1518,6 +1632,42 @@
         </w:rPr>
         <w:t xml:space="preserve">12. </w:t>
       </w:r>
+      <w:r>
+        <w:rPr>
+          <w:b/>
+          <w:bCs/>
+          <w:lang w:val="en-US"/>
+        </w:rPr>
+        <w:t>git push -u origin main</w:t>
+      </w:r>
+    </w:p>
+    <w:p>
+      <w:pPr>
+        <w:pStyle w:val="ListParagraph"/>
+        <w:rPr>
+          <w:b/>
+          <w:bCs/>
+          <w:lang w:val="en-US"/>
+        </w:rPr>
+      </w:pPr>
+      <w:r>
+        <w:rPr>
+          <w:b/>
+          <w:bCs/>
+          <w:lang w:val="en-US"/>
+        </w:rPr>
+        <w:t>Pushed the local commit to remote origin</w:t>
+      </w:r>
+    </w:p>
+    <w:p>
+      <w:pPr>
+        <w:pStyle w:val="ListParagraph"/>
+        <w:rPr>
+          <w:b/>
+          <w:bCs/>
+          <w:lang w:val="en-US"/>
+        </w:rPr>
+      </w:pPr>
     </w:p>
     <w:sectPr>
       <w:pgSz w:w="11906" w:h="16838"/>

</xml_diff>